<commit_message>
More Win32 classic samples
</commit_message>
<xml_diff>
--- a/PCSamples/IntroGraphics/SimpleBezierPC12/Readme.docx
+++ b/PCSamples/IntroGraphics/SimpleBezierPC12/Readme.docx
@@ -35,7 +35,33 @@
         <w:rPr>
           <w:i/>
         </w:rPr>
-        <w:t>Windows 10 Fall Creators Update SDK (16299)</w:t>
+        <w:t xml:space="preserve">Windows 10 </w:t>
+      </w:r>
+      <w:r>
+        <w:rPr>
+          <w:i/>
+        </w:rPr>
+        <w:t xml:space="preserve">Anniversary </w:t>
+      </w:r>
+      <w:r>
+        <w:rPr>
+          <w:i/>
+        </w:rPr>
+        <w:t>Update SDK (</w:t>
+      </w:r>
+      <w:r>
+        <w:rPr>
+          <w:i/>
+        </w:rPr>
+        <w:t>14393</w:t>
+      </w:r>
+      <w:bookmarkStart w:id="0" w:name="_GoBack"/>
+      <w:bookmarkEnd w:id="0"/>
+      <w:r>
+        <w:rPr>
+          <w:i/>
+        </w:rPr>
+        <w:t>)</w:t>
       </w:r>
     </w:p>
     <w:p/>
@@ -82,7 +108,7 @@
           <w:noProof/>
         </w:rPr>
         <w:drawing>
-          <wp:inline distT="0" distB="0" distL="0" distR="0" wp14:anchorId="75559381" wp14:editId="6F08BB3D">
+          <wp:inline distT="0" distB="0" distL="0" distR="0" wp14:anchorId="370DAA1C" wp14:editId="2243C7F2">
             <wp:extent cx="5943600" cy="4631690"/>
             <wp:effectExtent l="0" t="0" r="0" b="0"/>
             <wp:docPr id="2" name="Picture 2"/>
@@ -883,8 +909,8 @@
           <w:szCs w:val="22"/>
         </w:rPr>
       </w:pPr>
-      <w:bookmarkStart w:id="0" w:name="ID2EMD"/>
-      <w:bookmarkEnd w:id="0"/>
+      <w:bookmarkStart w:id="1" w:name="ID2EMD"/>
+      <w:bookmarkEnd w:id="1"/>
       <w:r>
         <w:rPr>
           <w:rFonts w:eastAsiaTheme="minorHAnsi" w:cs="Times New Roman"/>
@@ -925,8 +951,6 @@
       <w:r>
         <w:t>.</w:t>
       </w:r>
-      <w:bookmarkStart w:id="1" w:name="_GoBack"/>
-      <w:bookmarkEnd w:id="1"/>
     </w:p>
     <w:p/>
     <w:sectPr>
@@ -1081,7 +1105,7 @@
               <w:szCs w:val="20"/>
             </w:rPr>
             <w:drawing>
-              <wp:anchor distT="0" distB="0" distL="114300" distR="114300" simplePos="0" relativeHeight="251661312" behindDoc="0" locked="0" layoutInCell="1" allowOverlap="0" wp14:anchorId="208462C4" wp14:editId="11CDAF02">
+              <wp:anchor distT="0" distB="0" distL="114300" distR="114300" simplePos="0" relativeHeight="251661312" behindDoc="0" locked="0" layoutInCell="1" allowOverlap="0" wp14:anchorId="6A7A5A58" wp14:editId="72E8D8A7">
                 <wp:simplePos x="0" y="0"/>
                 <wp:positionH relativeFrom="margin">
                   <wp:posOffset>-63974</wp:posOffset>
@@ -1389,7 +1413,7 @@
               <w:szCs w:val="20"/>
             </w:rPr>
             <w:drawing>
-              <wp:anchor distT="0" distB="0" distL="114300" distR="114300" simplePos="0" relativeHeight="251659264" behindDoc="0" locked="0" layoutInCell="1" allowOverlap="0" wp14:anchorId="75009F5E" wp14:editId="33EECAD1">
+              <wp:anchor distT="0" distB="0" distL="114300" distR="114300" simplePos="0" relativeHeight="251659264" behindDoc="0" locked="0" layoutInCell="1" allowOverlap="0" wp14:anchorId="5CD71C94" wp14:editId="43703AA6">
                 <wp:simplePos x="0" y="0"/>
                 <wp:positionH relativeFrom="margin">
                   <wp:posOffset>-73025</wp:posOffset>
@@ -1888,7 +1912,7 @@
                     <w:noProof/>
                   </w:rPr>
                   <w:drawing>
-                    <wp:inline distT="0" distB="0" distL="0" distR="0" wp14:anchorId="4662326B" wp14:editId="4035146E">
+                    <wp:inline distT="0" distB="0" distL="0" distR="0" wp14:anchorId="69CC7414" wp14:editId="638E1561">
                       <wp:extent cx="3291840" cy="228600"/>
                       <wp:effectExtent l="0" t="0" r="3810" b="0"/>
                       <wp:docPr id="60" name="Picture 60" descr="cid:image002.png@01D0D137.E35A0B40"/>

</xml_diff>